<commit_message>
Documentación de casos v2 Pablo
</commit_message>
<xml_diff>
--- a/SRS/Casos de Uso/Documentacion casos de uso/Documentacion casos de uso v1 Pablo.docx
+++ b/SRS/Casos de Uso/Documentacion casos de uso/Documentacion casos de uso v1 Pablo.docx
@@ -1021,17 +1021,15 @@
         </w:rPr>
         <w:t xml:space="preserve"> (Por </w:t>
       </w:r>
-      <w:proofErr w:type="gramStart"/>
-      <w:r>
-        <w:rPr>
-          <w:rFonts w:ascii="Times New Roman" w:eastAsia="Times New Roman" w:hAnsi="Times New Roman" w:cs="Times New Roman"/>
-          <w:color w:val="37393B" w:themeColor="text1" w:themeTint="D9"/>
-          <w:sz w:val="26"/>
-          <w:szCs w:val="26"/>
-        </w:rPr>
-        <w:t>ejemplo</w:t>
-      </w:r>
-      <w:proofErr w:type="gramEnd"/>
+      <w:r>
+        <w:rPr>
+          <w:rFonts w:ascii="Times New Roman" w:eastAsia="Times New Roman" w:hAnsi="Times New Roman" w:cs="Times New Roman"/>
+          <w:color w:val="37393B" w:themeColor="text1" w:themeTint="D9"/>
+          <w:sz w:val="26"/>
+          <w:szCs w:val="26"/>
+        </w:rPr>
+        <w:t>ejemplo,</w:t>
+      </w:r>
       <w:r>
         <w:rPr>
           <w:rFonts w:ascii="Times New Roman" w:eastAsia="Times New Roman" w:hAnsi="Times New Roman" w:cs="Times New Roman"/>
@@ -1711,18 +1709,16 @@
         </w:rPr>
         <w:t xml:space="preserve">El </w:t>
       </w:r>
-      <w:proofErr w:type="spellStart"/>
-      <w:r>
-        <w:rPr>
-          <w:color w:val="A4063E" w:themeColor="accent6"/>
-          <w:sz w:val="26"/>
-          <w:szCs w:val="26"/>
-          <w:u w:val="single"/>
-          <w:lang w:eastAsia="en-US"/>
-        </w:rPr>
-        <w:t>relizador</w:t>
-      </w:r>
-      <w:proofErr w:type="spellEnd"/>
+      <w:r>
+        <w:rPr>
+          <w:color w:val="A4063E" w:themeColor="accent6"/>
+          <w:sz w:val="26"/>
+          <w:szCs w:val="26"/>
+          <w:u w:val="single"/>
+          <w:lang w:eastAsia="en-US"/>
+        </w:rPr>
+        <w:t>realizador</w:t>
+      </w:r>
       <w:r>
         <w:rPr>
           <w:color w:val="A4063E" w:themeColor="accent6"/>
@@ -1847,18 +1843,16 @@
         </w:rPr>
         <w:t xml:space="preserve">El </w:t>
       </w:r>
-      <w:proofErr w:type="spellStart"/>
-      <w:r>
-        <w:rPr>
-          <w:color w:val="A4063E" w:themeColor="accent6"/>
-          <w:sz w:val="26"/>
-          <w:szCs w:val="26"/>
-          <w:u w:val="single"/>
-          <w:lang w:eastAsia="en-US"/>
-        </w:rPr>
-        <w:t>relizador</w:t>
-      </w:r>
-      <w:proofErr w:type="spellEnd"/>
+      <w:r>
+        <w:rPr>
+          <w:color w:val="A4063E" w:themeColor="accent6"/>
+          <w:sz w:val="26"/>
+          <w:szCs w:val="26"/>
+          <w:u w:val="single"/>
+          <w:lang w:eastAsia="en-US"/>
+        </w:rPr>
+        <w:t>realizador</w:t>
+      </w:r>
       <w:r>
         <w:rPr>
           <w:color w:val="A4063E" w:themeColor="accent6"/>
@@ -1985,18 +1979,16 @@
         </w:rPr>
         <w:t xml:space="preserve">El </w:t>
       </w:r>
-      <w:proofErr w:type="spellStart"/>
-      <w:r>
-        <w:rPr>
-          <w:color w:val="A4063E" w:themeColor="accent6"/>
-          <w:sz w:val="26"/>
-          <w:szCs w:val="26"/>
-          <w:u w:val="single"/>
-          <w:lang w:eastAsia="en-US"/>
-        </w:rPr>
-        <w:t>relizador</w:t>
-      </w:r>
-      <w:proofErr w:type="spellEnd"/>
+      <w:r>
+        <w:rPr>
+          <w:color w:val="A4063E" w:themeColor="accent6"/>
+          <w:sz w:val="26"/>
+          <w:szCs w:val="26"/>
+          <w:u w:val="single"/>
+          <w:lang w:eastAsia="en-US"/>
+        </w:rPr>
+        <w:t>realizador</w:t>
+      </w:r>
       <w:r>
         <w:rPr>
           <w:color w:val="A4063E" w:themeColor="accent6"/>
@@ -3882,8 +3874,6 @@
           <w:szCs w:val="26"/>
         </w:rPr>
       </w:pPr>
-      <w:bookmarkStart w:id="0" w:name="_GoBack"/>
-      <w:bookmarkEnd w:id="0"/>
     </w:p>
     <w:p>
       <w:pPr>
@@ -3921,7 +3911,7 @@
           <w:b/>
           <w:color w:val="A4063E" w:themeColor="accent6"/>
         </w:rPr>
-        <w:t>GESTIONAR ALMACÉN DE DATOS</w:t>
+        <w:t>CHATEAR CON PEDIDOR DE FAVOR</w:t>
       </w:r>
     </w:p>
     <w:p>
@@ -3972,7 +3962,7 @@
           <w:sz w:val="26"/>
           <w:szCs w:val="26"/>
         </w:rPr>
-        <w:t>Pablo Torre</w:t>
+        <w:t>Juan Carlos Llamas</w:t>
       </w:r>
     </w:p>
     <w:p>
@@ -4013,7 +4003,7 @@
           <w:rFonts w:ascii="Times New Roman" w:hAnsi="Times New Roman" w:cs="Times New Roman"/>
           <w:color w:val="37393B" w:themeColor="text1" w:themeTint="D9"/>
         </w:rPr>
-        <w:t>J1</w:t>
+        <w:t>J4</w:t>
       </w:r>
     </w:p>
     <w:p>
@@ -4071,7 +4061,7 @@
           <w:sz w:val="26"/>
           <w:szCs w:val="26"/>
         </w:rPr>
-        <w:t>Tratar con los cambios en los datos del sistema</w:t>
+        <w:t>El realizador de favor selecciona el chat para hablar sobre el favor en cuestión</w:t>
       </w:r>
     </w:p>
     <w:p>
@@ -4140,7 +4130,7 @@
           <w:sz w:val="26"/>
           <w:szCs w:val="26"/>
         </w:rPr>
-        <w:t>Sistema</w:t>
+        <w:t>Realizador de favor</w:t>
       </w:r>
     </w:p>
     <w:p>
@@ -4204,7 +4194,16 @@
           <w:sz w:val="26"/>
           <w:szCs w:val="26"/>
         </w:rPr>
-        <w:t>Base de datos, Administrador, Usuario</w:t>
+        <w:t>Pedidor de favor, Sistema</w:t>
+      </w:r>
+      <w:r>
+        <w:rPr>
+          <w:rFonts w:ascii="Times New Roman" w:eastAsia="Times New Roman" w:hAnsi="Times New Roman" w:cs="Times New Roman"/>
+          <w:color w:val="37393B" w:themeColor="text1" w:themeTint="D9"/>
+          <w:sz w:val="26"/>
+          <w:szCs w:val="26"/>
+        </w:rPr>
+        <w:t>, Base de datos</w:t>
       </w:r>
     </w:p>
     <w:p>
@@ -4243,7 +4242,7 @@
           <w:sz w:val="26"/>
           <w:szCs w:val="26"/>
         </w:rPr>
-        <w:t>Todos los cambios efectuados por el usuario/administrador que deben ser registrados además de toda la información almacenada previamente</w:t>
+        <w:t>Los datos respectivos al favor seleccionado</w:t>
       </w:r>
     </w:p>
     <w:p>
@@ -4288,15 +4287,7 @@
           <w:sz w:val="26"/>
           <w:szCs w:val="26"/>
         </w:rPr>
-        <w:t>El usuario solicita ver la Localización del Producto en el Plano</w:t>
-      </w:r>
-      <w:r>
-        <w:rPr>
-          <w:rFonts w:ascii="Times New Roman" w:hAnsi="Times New Roman" w:cs="Times New Roman"/>
-          <w:color w:val="37393B" w:themeColor="text1" w:themeTint="D9"/>
-          <w:sz w:val="20"/>
-        </w:rPr>
-        <w:t>.</w:t>
+        <w:t>El realizador de favor selecciona un favor en la lista de favores y después selecciona chatear.</w:t>
       </w:r>
     </w:p>
     <w:p>
@@ -4383,16 +4374,16 @@
           <w:sz w:val="26"/>
           <w:szCs w:val="26"/>
         </w:rPr>
-        <w:t xml:space="preserve">Se </w:t>
-      </w:r>
-      <w:r>
-        <w:rPr>
-          <w:rFonts w:ascii="Times New Roman" w:eastAsia="Times New Roman" w:hAnsi="Times New Roman" w:cs="Times New Roman"/>
-          <w:color w:val="37393B" w:themeColor="text1" w:themeTint="D9"/>
-          <w:sz w:val="26"/>
-          <w:szCs w:val="26"/>
-        </w:rPr>
-        <w:t>guarda el cambio en la base de datos.</w:t>
+        <w:t xml:space="preserve">Se abre el chat correctamente, permitiendo a ambos usuarios </w:t>
+      </w:r>
+      <w:r>
+        <w:rPr>
+          <w:rFonts w:ascii="Times New Roman" w:eastAsia="Times New Roman" w:hAnsi="Times New Roman" w:cs="Times New Roman"/>
+          <w:color w:val="37393B" w:themeColor="text1" w:themeTint="D9"/>
+          <w:sz w:val="26"/>
+          <w:szCs w:val="26"/>
+        </w:rPr>
+        <w:t>hablar.</w:t>
       </w:r>
     </w:p>
     <w:p>
@@ -4429,7 +4420,16 @@
           <w:sz w:val="26"/>
           <w:szCs w:val="26"/>
         </w:rPr>
-        <w:t>Mensaje de error: no se ha podido efectuar el cambio</w:t>
+        <w:t>Mensaje de error: no se h</w:t>
+      </w:r>
+      <w:r>
+        <w:rPr>
+          <w:rFonts w:ascii="Times New Roman" w:eastAsia="Times New Roman" w:hAnsi="Times New Roman" w:cs="Times New Roman"/>
+          <w:color w:val="37393B" w:themeColor="text1" w:themeTint="D9"/>
+          <w:sz w:val="26"/>
+          <w:szCs w:val="26"/>
+        </w:rPr>
+        <w:t>a podido abrir chat</w:t>
       </w:r>
       <w:r>
         <w:rPr>
@@ -4516,7 +4516,7 @@
           <w:szCs w:val="26"/>
           <w:lang w:eastAsia="en-US"/>
         </w:rPr>
-        <w:t>El ACTOR realiza uno de los siguientes cambios en la aplicación: añadir/eliminar usuario, … HACER</w:t>
+        <w:t>El realizador de favor selecciona un favor entre la lista de favores</w:t>
       </w:r>
     </w:p>
     <w:p>
@@ -4541,16 +4541,7 @@
           <w:szCs w:val="26"/>
           <w:lang w:eastAsia="en-US"/>
         </w:rPr>
-        <w:t xml:space="preserve">El </w:t>
-      </w:r>
-      <w:r>
-        <w:rPr>
-          <w:color w:val="37393B" w:themeColor="text1" w:themeTint="D9"/>
-          <w:sz w:val="26"/>
-          <w:szCs w:val="26"/>
-          <w:lang w:eastAsia="en-US"/>
-        </w:rPr>
-        <w:t>SISTEMA accede a la base de datos y la modifica.</w:t>
+        <w:t>El realizador de favor selecciona el chat</w:t>
       </w:r>
     </w:p>
     <w:p>
@@ -4584,7 +4575,34 @@
           <w:szCs w:val="26"/>
           <w:lang w:eastAsia="en-US"/>
         </w:rPr>
-        <w:t>SISTEMA muestra una notificación con el cambio efectuado</w:t>
+        <w:t>sistema</w:t>
+      </w:r>
+      <w:r>
+        <w:rPr>
+          <w:color w:val="37393B" w:themeColor="text1" w:themeTint="D9"/>
+          <w:sz w:val="26"/>
+          <w:szCs w:val="26"/>
+          <w:lang w:eastAsia="en-US"/>
+        </w:rPr>
+        <w:t xml:space="preserve"> accede a la base de datos y </w:t>
+      </w:r>
+      <w:r>
+        <w:rPr>
+          <w:color w:val="37393B" w:themeColor="text1" w:themeTint="D9"/>
+          <w:sz w:val="26"/>
+          <w:szCs w:val="26"/>
+          <w:lang w:eastAsia="en-US"/>
+        </w:rPr>
+        <w:t>almacena un nuevo chat</w:t>
+      </w:r>
+      <w:r>
+        <w:rPr>
+          <w:color w:val="37393B" w:themeColor="text1" w:themeTint="D9"/>
+          <w:sz w:val="26"/>
+          <w:szCs w:val="26"/>
+          <w:lang w:eastAsia="en-US"/>
+        </w:rPr>
+        <w:t>.</w:t>
       </w:r>
     </w:p>
     <w:p>
@@ -4609,7 +4627,16 @@
           <w:szCs w:val="26"/>
           <w:lang w:eastAsia="en-US"/>
         </w:rPr>
-        <w:t>El SISTEMA vuelve a la pantalla previa a este caso de uso</w:t>
+        <w:t xml:space="preserve">El </w:t>
+      </w:r>
+      <w:r>
+        <w:rPr>
+          <w:color w:val="37393B" w:themeColor="text1" w:themeTint="D9"/>
+          <w:sz w:val="26"/>
+          <w:szCs w:val="26"/>
+          <w:lang w:eastAsia="en-US"/>
+        </w:rPr>
+        <w:t>sistema lleva a realizador de favores a una nueva pantalla en la que chatear.</w:t>
       </w:r>
     </w:p>
     <w:p>
@@ -4675,27 +4702,16 @@
           <w:sz w:val="26"/>
           <w:szCs w:val="26"/>
         </w:rPr>
-        <w:t xml:space="preserve">2.1 Si no se puede modificar la base de datos se notificará y se saltará al punto 4 del flujo principal. (Por </w:t>
-      </w:r>
-      <w:proofErr w:type="gramStart"/>
-      <w:r>
-        <w:rPr>
-          <w:rFonts w:ascii="Times New Roman" w:eastAsia="Times New Roman" w:hAnsi="Times New Roman" w:cs="Times New Roman"/>
-          <w:color w:val="37393B" w:themeColor="text1" w:themeTint="D9"/>
-          <w:sz w:val="26"/>
-          <w:szCs w:val="26"/>
-        </w:rPr>
-        <w:t>ejemplo</w:t>
-      </w:r>
-      <w:proofErr w:type="gramEnd"/>
-      <w:r>
-        <w:rPr>
-          <w:rFonts w:ascii="Times New Roman" w:eastAsia="Times New Roman" w:hAnsi="Times New Roman" w:cs="Times New Roman"/>
-          <w:color w:val="37393B" w:themeColor="text1" w:themeTint="D9"/>
-          <w:sz w:val="26"/>
-          <w:szCs w:val="26"/>
-        </w:rPr>
-        <w:t xml:space="preserve"> si no se pone toda la información necesaria para añadir un usuario)</w:t>
+        <w:t xml:space="preserve">2.1 Si no se puede </w:t>
+      </w:r>
+      <w:r>
+        <w:rPr>
+          <w:rFonts w:ascii="Times New Roman" w:eastAsia="Times New Roman" w:hAnsi="Times New Roman" w:cs="Times New Roman"/>
+          <w:color w:val="37393B" w:themeColor="text1" w:themeTint="D9"/>
+          <w:sz w:val="26"/>
+          <w:szCs w:val="26"/>
+        </w:rPr>
+        <w:t>almacenar un nuevo chat en la base de datos se notificará al usuario, diciéndole que pruebe en otro momento.</w:t>
       </w:r>
     </w:p>
     <w:p>
@@ -4726,7 +4742,16 @@
           <w:sz w:val="26"/>
           <w:szCs w:val="26"/>
         </w:rPr>
-        <w:t>2.2 Si no es posible la comunicación entre el sistema y la base de datos se notificará y se saltará al punto 4 del flujo principal.</w:t>
+        <w:t xml:space="preserve">2.2 Si no es posible la comunicación entre el sistema y la base de datos se notificará y se </w:t>
+      </w:r>
+      <w:r>
+        <w:rPr>
+          <w:rFonts w:ascii="Times New Roman" w:eastAsia="Times New Roman" w:hAnsi="Times New Roman" w:cs="Times New Roman"/>
+          <w:color w:val="37393B" w:themeColor="text1" w:themeTint="D9"/>
+          <w:sz w:val="26"/>
+          <w:szCs w:val="26"/>
+        </w:rPr>
+        <w:t>volverá a la pantalla de búsqueda de favores</w:t>
       </w:r>
     </w:p>
     <w:p>
@@ -4734,6 +4759,1216 @@
         <w:pStyle w:val="Ttulo2"/>
         <w:spacing w:after="500"/>
       </w:pPr>
+    </w:p>
+    <w:p/>
+    <w:p>
+      <w:pPr>
+        <w:ind w:left="-5"/>
+        <w:rPr>
+          <w:rFonts w:ascii="Times New Roman" w:eastAsia="Times New Roman" w:hAnsi="Times New Roman" w:cs="Times New Roman"/>
+          <w:color w:val="A4063E" w:themeColor="accent6"/>
+        </w:rPr>
+      </w:pPr>
+      <w:r>
+        <w:rPr>
+          <w:rFonts w:ascii="Times New Roman" w:hAnsi="Times New Roman" w:cs="Times New Roman"/>
+          <w:b/>
+          <w:color w:val="A4063E" w:themeColor="accent6"/>
+          <w:sz w:val="32"/>
+          <w:u w:val="single"/>
+        </w:rPr>
+        <w:lastRenderedPageBreak/>
+        <w:t xml:space="preserve">Caso de uso: </w:t>
+      </w:r>
+      <w:r>
+        <w:rPr>
+          <w:rFonts w:ascii="Times New Roman" w:hAnsi="Times New Roman" w:cs="Times New Roman"/>
+          <w:b/>
+          <w:color w:val="A4063E" w:themeColor="accent6"/>
+        </w:rPr>
+        <w:t>NEGOCIAR GROL</w:t>
+      </w:r>
+      <w:r>
+        <w:rPr>
+          <w:rFonts w:ascii="Times New Roman" w:hAnsi="Times New Roman" w:cs="Times New Roman"/>
+          <w:b/>
+          <w:color w:val="A4063E" w:themeColor="accent6"/>
+        </w:rPr>
+        <w:t>LIE</w:t>
+      </w:r>
+      <w:bookmarkStart w:id="0" w:name="_GoBack"/>
+      <w:bookmarkEnd w:id="0"/>
+      <w:r>
+        <w:rPr>
+          <w:rFonts w:ascii="Times New Roman" w:hAnsi="Times New Roman" w:cs="Times New Roman"/>
+          <w:b/>
+          <w:color w:val="A4063E" w:themeColor="accent6"/>
+        </w:rPr>
+        <w:t>S</w:t>
+      </w:r>
+    </w:p>
+    <w:p>
+      <w:pPr>
+        <w:pStyle w:val="Ttulo1"/>
+        <w:ind w:left="-5"/>
+        <w:rPr>
+          <w:rFonts w:ascii="Times New Roman" w:hAnsi="Times New Roman"/>
+          <w:b w:val="0"/>
+          <w:color w:val="37393B" w:themeColor="text1" w:themeTint="D9"/>
+          <w:sz w:val="26"/>
+          <w:szCs w:val="26"/>
+        </w:rPr>
+      </w:pPr>
+    </w:p>
+    <w:p>
+      <w:pPr>
+        <w:spacing w:line="360" w:lineRule="auto"/>
+        <w:ind w:left="-5"/>
+        <w:rPr>
+          <w:rFonts w:ascii="Times New Roman" w:hAnsi="Times New Roman" w:cs="Times New Roman"/>
+          <w:b/>
+          <w:color w:val="37393B" w:themeColor="text1" w:themeTint="D9"/>
+          <w:sz w:val="22"/>
+        </w:rPr>
+      </w:pPr>
+      <w:r>
+        <w:rPr>
+          <w:rFonts w:ascii="Times New Roman" w:hAnsi="Times New Roman" w:cs="Times New Roman"/>
+          <w:b/>
+          <w:color w:val="A4063E" w:themeColor="accent6"/>
+          <w:u w:val="single"/>
+        </w:rPr>
+        <w:t>Nombre del AUTOR</w:t>
+      </w:r>
+      <w:r>
+        <w:rPr>
+          <w:rFonts w:ascii="Times New Roman" w:hAnsi="Times New Roman" w:cs="Times New Roman"/>
+          <w:b/>
+          <w:color w:val="37393B" w:themeColor="text1" w:themeTint="D9"/>
+        </w:rPr>
+        <w:t xml:space="preserve">: </w:t>
+      </w:r>
+      <w:r>
+        <w:rPr>
+          <w:rFonts w:ascii="Times New Roman" w:hAnsi="Times New Roman" w:cs="Times New Roman"/>
+          <w:color w:val="37393B" w:themeColor="text1" w:themeTint="D9"/>
+          <w:sz w:val="26"/>
+          <w:szCs w:val="26"/>
+        </w:rPr>
+        <w:t xml:space="preserve">Santiago </w:t>
+      </w:r>
+      <w:proofErr w:type="spellStart"/>
+      <w:r>
+        <w:rPr>
+          <w:rFonts w:ascii="Times New Roman" w:hAnsi="Times New Roman" w:cs="Times New Roman"/>
+          <w:color w:val="37393B" w:themeColor="text1" w:themeTint="D9"/>
+          <w:sz w:val="26"/>
+          <w:szCs w:val="26"/>
+        </w:rPr>
+        <w:t>Maurenza</w:t>
+      </w:r>
+      <w:proofErr w:type="spellEnd"/>
+    </w:p>
+    <w:p>
+      <w:pPr>
+        <w:spacing w:line="360" w:lineRule="auto"/>
+        <w:ind w:left="-5"/>
+        <w:rPr>
+          <w:rFonts w:ascii="Times New Roman" w:hAnsi="Times New Roman" w:cs="Times New Roman"/>
+          <w:color w:val="37393B" w:themeColor="text1" w:themeTint="D9"/>
+        </w:rPr>
+      </w:pPr>
+      <w:r>
+        <w:rPr>
+          <w:rFonts w:ascii="Times New Roman" w:hAnsi="Times New Roman" w:cs="Times New Roman"/>
+          <w:b/>
+          <w:color w:val="A4063E" w:themeColor="accent6"/>
+          <w:u w:val="single"/>
+        </w:rPr>
+        <w:t>Identificador</w:t>
+      </w:r>
+      <w:r>
+        <w:rPr>
+          <w:rFonts w:ascii="Times New Roman" w:hAnsi="Times New Roman" w:cs="Times New Roman"/>
+          <w:color w:val="A4063E" w:themeColor="accent6"/>
+          <w:u w:val="single"/>
+        </w:rPr>
+        <w:t>:</w:t>
+      </w:r>
+      <w:r>
+        <w:rPr>
+          <w:rFonts w:ascii="Times New Roman" w:hAnsi="Times New Roman" w:cs="Times New Roman"/>
+          <w:color w:val="A4063E" w:themeColor="accent6"/>
+        </w:rPr>
+        <w:t xml:space="preserve"> </w:t>
+      </w:r>
+      <w:r>
+        <w:rPr>
+          <w:rFonts w:ascii="Times New Roman" w:hAnsi="Times New Roman" w:cs="Times New Roman"/>
+          <w:color w:val="37393B" w:themeColor="text1" w:themeTint="D9"/>
+        </w:rPr>
+        <w:t>J5</w:t>
+      </w:r>
+    </w:p>
+    <w:p>
+      <w:pPr>
+        <w:spacing w:line="360" w:lineRule="auto"/>
+        <w:ind w:left="-5"/>
+        <w:rPr>
+          <w:rFonts w:ascii="Times New Roman" w:hAnsi="Times New Roman" w:cs="Times New Roman"/>
+          <w:b/>
+          <w:color w:val="A4063E" w:themeColor="accent6"/>
+          <w:u w:val="single"/>
+        </w:rPr>
+      </w:pPr>
+      <w:r>
+        <w:rPr>
+          <w:rFonts w:ascii="Times New Roman" w:hAnsi="Times New Roman" w:cs="Times New Roman"/>
+          <w:b/>
+          <w:color w:val="A4063E" w:themeColor="accent6"/>
+          <w:u w:val="single"/>
+        </w:rPr>
+        <w:t xml:space="preserve">Objetivo en Contexto: </w:t>
+      </w:r>
+    </w:p>
+    <w:p>
+      <w:pPr>
+        <w:spacing w:line="360" w:lineRule="auto"/>
+        <w:ind w:left="-5"/>
+        <w:rPr>
+          <w:rFonts w:ascii="Times New Roman" w:hAnsi="Times New Roman" w:cs="Times New Roman"/>
+          <w:color w:val="37393B" w:themeColor="text1" w:themeTint="D9"/>
+          <w:sz w:val="26"/>
+          <w:szCs w:val="26"/>
+        </w:rPr>
+      </w:pPr>
+      <w:r>
+        <w:rPr>
+          <w:rFonts w:ascii="Times New Roman" w:hAnsi="Times New Roman" w:cs="Times New Roman"/>
+          <w:color w:val="37393B" w:themeColor="text1" w:themeTint="D9"/>
+          <w:sz w:val="20"/>
+        </w:rPr>
+        <w:tab/>
+      </w:r>
+      <w:r>
+        <w:rPr>
+          <w:rFonts w:ascii="Times New Roman" w:hAnsi="Times New Roman" w:cs="Times New Roman"/>
+          <w:color w:val="37393B" w:themeColor="text1" w:themeTint="D9"/>
+          <w:sz w:val="20"/>
+        </w:rPr>
+        <w:tab/>
+      </w:r>
+      <w:r>
+        <w:rPr>
+          <w:rFonts w:ascii="Times New Roman" w:hAnsi="Times New Roman" w:cs="Times New Roman"/>
+          <w:color w:val="37393B" w:themeColor="text1" w:themeTint="D9"/>
+          <w:sz w:val="26"/>
+          <w:szCs w:val="26"/>
+        </w:rPr>
+        <w:t xml:space="preserve">El realizador selecciona negociar </w:t>
+      </w:r>
+      <w:proofErr w:type="spellStart"/>
+      <w:r>
+        <w:rPr>
+          <w:rFonts w:ascii="Times New Roman" w:hAnsi="Times New Roman" w:cs="Times New Roman"/>
+          <w:color w:val="37393B" w:themeColor="text1" w:themeTint="D9"/>
+          <w:sz w:val="26"/>
+          <w:szCs w:val="26"/>
+        </w:rPr>
+        <w:t>grollies</w:t>
+      </w:r>
+      <w:proofErr w:type="spellEnd"/>
+      <w:r>
+        <w:rPr>
+          <w:rFonts w:ascii="Times New Roman" w:hAnsi="Times New Roman" w:cs="Times New Roman"/>
+          <w:color w:val="37393B" w:themeColor="text1" w:themeTint="D9"/>
+          <w:sz w:val="26"/>
+          <w:szCs w:val="26"/>
+        </w:rPr>
+        <w:t xml:space="preserve"> para proponer un cambio en la recompensa</w:t>
+      </w:r>
+    </w:p>
+    <w:p>
+      <w:pPr>
+        <w:pStyle w:val="Ttulo1"/>
+        <w:spacing w:line="360" w:lineRule="auto"/>
+        <w:ind w:left="-5"/>
+        <w:rPr>
+          <w:rFonts w:ascii="Times New Roman" w:hAnsi="Times New Roman"/>
+          <w:b w:val="0"/>
+          <w:color w:val="37393B" w:themeColor="text1" w:themeTint="D9"/>
+        </w:rPr>
+      </w:pPr>
+      <w:r>
+        <w:rPr>
+          <w:rFonts w:ascii="Times New Roman" w:hAnsi="Times New Roman"/>
+          <w:color w:val="A4063E" w:themeColor="accent6"/>
+          <w:sz w:val="32"/>
+          <w:u w:val="single"/>
+        </w:rPr>
+        <w:t>Actor</w:t>
+      </w:r>
+      <w:r>
+        <w:rPr>
+          <w:rFonts w:ascii="Times New Roman" w:hAnsi="Times New Roman"/>
+          <w:b w:val="0"/>
+          <w:color w:val="A4063E" w:themeColor="accent6"/>
+          <w:sz w:val="32"/>
+          <w:u w:val="single"/>
+        </w:rPr>
+        <w:t xml:space="preserve"> </w:t>
+      </w:r>
+      <w:r>
+        <w:rPr>
+          <w:rFonts w:ascii="Times New Roman" w:hAnsi="Times New Roman"/>
+          <w:color w:val="A4063E" w:themeColor="accent6"/>
+          <w:sz w:val="32"/>
+          <w:u w:val="single"/>
+        </w:rPr>
+        <w:t>principal</w:t>
+      </w:r>
+      <w:r>
+        <w:rPr>
+          <w:rFonts w:ascii="Times New Roman" w:hAnsi="Times New Roman"/>
+          <w:b w:val="0"/>
+          <w:color w:val="A4063E" w:themeColor="accent6"/>
+          <w:sz w:val="32"/>
+          <w:u w:val="single"/>
+        </w:rPr>
+        <w:t>:</w:t>
+      </w:r>
+      <w:r>
+        <w:rPr>
+          <w:rFonts w:ascii="Times New Roman" w:hAnsi="Times New Roman"/>
+          <w:b w:val="0"/>
+          <w:color w:val="A4063E" w:themeColor="accent6"/>
+          <w:sz w:val="32"/>
+        </w:rPr>
+        <w:t xml:space="preserve"> </w:t>
+      </w:r>
+      <w:r>
+        <w:rPr>
+          <w:rFonts w:ascii="Times New Roman" w:hAnsi="Times New Roman"/>
+          <w:b w:val="0"/>
+          <w:color w:val="37393B" w:themeColor="text1" w:themeTint="D9"/>
+          <w:sz w:val="26"/>
+          <w:szCs w:val="26"/>
+        </w:rPr>
+        <w:t>Realizador de favor</w:t>
+      </w:r>
+    </w:p>
+    <w:p>
+      <w:pPr>
+        <w:spacing w:line="360" w:lineRule="auto"/>
+        <w:ind w:left="-5"/>
+        <w:rPr>
+          <w:rFonts w:ascii="Times New Roman" w:hAnsi="Times New Roman" w:cs="Times New Roman"/>
+          <w:color w:val="37393B" w:themeColor="text1" w:themeTint="D9"/>
+          <w:sz w:val="20"/>
+        </w:rPr>
+      </w:pPr>
+      <w:r>
+        <w:rPr>
+          <w:rFonts w:ascii="Times New Roman" w:hAnsi="Times New Roman" w:cs="Times New Roman"/>
+          <w:b/>
+          <w:color w:val="A4063E" w:themeColor="accent6"/>
+          <w:sz w:val="32"/>
+          <w:u w:val="single"/>
+        </w:rPr>
+        <w:t>Actores</w:t>
+      </w:r>
+      <w:r>
+        <w:rPr>
+          <w:rFonts w:ascii="Times New Roman" w:hAnsi="Times New Roman" w:cs="Times New Roman"/>
+          <w:color w:val="A4063E" w:themeColor="accent6"/>
+          <w:sz w:val="32"/>
+          <w:u w:val="single"/>
+        </w:rPr>
+        <w:t xml:space="preserve"> </w:t>
+      </w:r>
+      <w:r>
+        <w:rPr>
+          <w:rFonts w:ascii="Times New Roman" w:hAnsi="Times New Roman" w:cs="Times New Roman"/>
+          <w:b/>
+          <w:color w:val="A4063E" w:themeColor="accent6"/>
+          <w:sz w:val="32"/>
+          <w:u w:val="single"/>
+        </w:rPr>
+        <w:t>secundarios</w:t>
+      </w:r>
+      <w:r>
+        <w:rPr>
+          <w:rFonts w:ascii="Times New Roman" w:hAnsi="Times New Roman" w:cs="Times New Roman"/>
+          <w:color w:val="A4063E" w:themeColor="accent6"/>
+          <w:u w:val="single"/>
+        </w:rPr>
+        <w:t>:</w:t>
+      </w:r>
+      <w:r>
+        <w:rPr>
+          <w:rFonts w:ascii="Times New Roman" w:hAnsi="Times New Roman" w:cs="Times New Roman"/>
+          <w:color w:val="37393B" w:themeColor="text1" w:themeTint="D9"/>
+        </w:rPr>
+        <w:t xml:space="preserve"> </w:t>
+      </w:r>
+      <w:r>
+        <w:rPr>
+          <w:rFonts w:ascii="Times New Roman" w:eastAsia="Times New Roman" w:hAnsi="Times New Roman" w:cs="Times New Roman"/>
+          <w:color w:val="37393B" w:themeColor="text1" w:themeTint="D9"/>
+          <w:sz w:val="26"/>
+          <w:szCs w:val="26"/>
+        </w:rPr>
+        <w:t>Pedidor de favor, Sistema, Base de datos</w:t>
+      </w:r>
+    </w:p>
+    <w:p>
+      <w:pPr>
+        <w:spacing w:line="360" w:lineRule="auto"/>
+        <w:ind w:left="-5"/>
+        <w:rPr>
+          <w:rFonts w:ascii="Times New Roman" w:hAnsi="Times New Roman" w:cs="Times New Roman"/>
+          <w:color w:val="37393B" w:themeColor="text1" w:themeTint="D9"/>
+          <w:sz w:val="22"/>
+        </w:rPr>
+      </w:pPr>
+      <w:r>
+        <w:rPr>
+          <w:rFonts w:ascii="Times New Roman" w:hAnsi="Times New Roman" w:cs="Times New Roman"/>
+          <w:b/>
+          <w:color w:val="A4063E" w:themeColor="accent6"/>
+          <w:sz w:val="30"/>
+          <w:szCs w:val="30"/>
+          <w:u w:val="single"/>
+        </w:rPr>
+        <w:t>Qué datos usa:</w:t>
+      </w:r>
+      <w:r>
+        <w:rPr>
+          <w:rFonts w:ascii="Times New Roman" w:hAnsi="Times New Roman" w:cs="Times New Roman"/>
+          <w:color w:val="37393B" w:themeColor="text1" w:themeTint="D9"/>
+          <w:sz w:val="24"/>
+        </w:rPr>
+        <w:t xml:space="preserve"> </w:t>
+      </w:r>
+      <w:r>
+        <w:rPr>
+          <w:rFonts w:ascii="Times New Roman" w:eastAsia="Times New Roman" w:hAnsi="Times New Roman" w:cs="Times New Roman"/>
+          <w:color w:val="37393B" w:themeColor="text1" w:themeTint="D9"/>
+          <w:sz w:val="26"/>
+          <w:szCs w:val="26"/>
+        </w:rPr>
+        <w:t>Los datos respectivos al favor seleccionado</w:t>
+      </w:r>
+    </w:p>
+    <w:p>
+      <w:pPr>
+        <w:spacing w:line="360" w:lineRule="auto"/>
+        <w:ind w:left="-5" w:right="1966"/>
+        <w:rPr>
+          <w:rFonts w:ascii="Times New Roman" w:hAnsi="Times New Roman" w:cs="Times New Roman"/>
+          <w:b/>
+          <w:color w:val="A4063E" w:themeColor="accent6"/>
+          <w:sz w:val="30"/>
+          <w:szCs w:val="30"/>
+          <w:u w:val="single"/>
+        </w:rPr>
+      </w:pPr>
+      <w:r>
+        <w:rPr>
+          <w:rFonts w:ascii="Times New Roman" w:hAnsi="Times New Roman" w:cs="Times New Roman"/>
+          <w:b/>
+          <w:color w:val="A4063E" w:themeColor="accent6"/>
+          <w:sz w:val="30"/>
+          <w:szCs w:val="30"/>
+          <w:u w:val="single"/>
+        </w:rPr>
+        <w:t>Precondiciones:</w:t>
+      </w:r>
+    </w:p>
+    <w:p>
+      <w:pPr>
+        <w:spacing w:line="360" w:lineRule="auto"/>
+        <w:ind w:left="708" w:right="1966"/>
+        <w:rPr>
+          <w:rFonts w:ascii="Times New Roman" w:hAnsi="Times New Roman" w:cs="Times New Roman"/>
+          <w:color w:val="37393B" w:themeColor="text1" w:themeTint="D9"/>
+          <w:sz w:val="20"/>
+        </w:rPr>
+      </w:pPr>
+      <w:r>
+        <w:rPr>
+          <w:rFonts w:ascii="Times New Roman" w:eastAsia="Times New Roman" w:hAnsi="Times New Roman" w:cs="Times New Roman"/>
+          <w:color w:val="37393B" w:themeColor="text1" w:themeTint="D9"/>
+          <w:sz w:val="26"/>
+          <w:szCs w:val="26"/>
+        </w:rPr>
+        <w:t xml:space="preserve">El realizador de favor selecciona un favor en la lista de favores y después selecciona negociar </w:t>
+      </w:r>
+      <w:proofErr w:type="spellStart"/>
+      <w:r>
+        <w:rPr>
+          <w:rFonts w:ascii="Times New Roman" w:eastAsia="Times New Roman" w:hAnsi="Times New Roman" w:cs="Times New Roman"/>
+          <w:color w:val="37393B" w:themeColor="text1" w:themeTint="D9"/>
+          <w:sz w:val="26"/>
+          <w:szCs w:val="26"/>
+        </w:rPr>
+        <w:t>grollies</w:t>
+      </w:r>
+      <w:proofErr w:type="spellEnd"/>
+    </w:p>
+    <w:p>
+      <w:pPr>
+        <w:spacing w:line="360" w:lineRule="auto"/>
+        <w:ind w:left="-5" w:right="1966"/>
+        <w:rPr>
+          <w:rFonts w:ascii="Times New Roman" w:hAnsi="Times New Roman" w:cs="Times New Roman"/>
+          <w:b/>
+          <w:color w:val="A4063E" w:themeColor="accent6"/>
+          <w:sz w:val="30"/>
+          <w:szCs w:val="30"/>
+          <w:u w:val="single"/>
+        </w:rPr>
+      </w:pPr>
+      <w:r>
+        <w:rPr>
+          <w:rFonts w:ascii="Times New Roman" w:hAnsi="Times New Roman" w:cs="Times New Roman"/>
+          <w:b/>
+          <w:color w:val="A4063E" w:themeColor="accent6"/>
+          <w:sz w:val="30"/>
+          <w:szCs w:val="30"/>
+          <w:u w:val="single"/>
+        </w:rPr>
+        <w:t xml:space="preserve"> </w:t>
+      </w:r>
+      <w:proofErr w:type="spellStart"/>
+      <w:r>
+        <w:rPr>
+          <w:rFonts w:ascii="Times New Roman" w:hAnsi="Times New Roman" w:cs="Times New Roman"/>
+          <w:b/>
+          <w:color w:val="A4063E" w:themeColor="accent6"/>
+          <w:sz w:val="30"/>
+          <w:szCs w:val="30"/>
+          <w:u w:val="single"/>
+        </w:rPr>
+        <w:t>Postcondiciones</w:t>
+      </w:r>
+      <w:proofErr w:type="spellEnd"/>
+      <w:r>
+        <w:rPr>
+          <w:rFonts w:ascii="Times New Roman" w:hAnsi="Times New Roman" w:cs="Times New Roman"/>
+          <w:b/>
+          <w:color w:val="A4063E" w:themeColor="accent6"/>
+          <w:sz w:val="30"/>
+          <w:szCs w:val="30"/>
+          <w:u w:val="single"/>
+        </w:rPr>
+        <w:t xml:space="preserve">: </w:t>
+      </w:r>
+    </w:p>
+    <w:p>
+      <w:pPr>
+        <w:spacing w:line="360" w:lineRule="auto"/>
+        <w:ind w:left="693" w:right="894"/>
+        <w:rPr>
+          <w:rFonts w:ascii="Times New Roman" w:hAnsi="Times New Roman" w:cs="Times New Roman"/>
+          <w:color w:val="37393B" w:themeColor="text1" w:themeTint="D9"/>
+        </w:rPr>
+      </w:pPr>
+      <w:r>
+        <w:rPr>
+          <w:rFonts w:ascii="Times New Roman" w:hAnsi="Times New Roman" w:cs="Times New Roman"/>
+          <w:b/>
+          <w:color w:val="A4063E" w:themeColor="accent6"/>
+          <w:sz w:val="30"/>
+          <w:szCs w:val="30"/>
+          <w:u w:val="single"/>
+        </w:rPr>
+        <w:t>Éxito:</w:t>
+      </w:r>
+      <w:r>
+        <w:rPr>
+          <w:rFonts w:ascii="Times New Roman" w:hAnsi="Times New Roman" w:cs="Times New Roman"/>
+          <w:b/>
+          <w:color w:val="37393B" w:themeColor="text1" w:themeTint="D9"/>
+        </w:rPr>
+        <w:t xml:space="preserve"> </w:t>
+      </w:r>
+      <w:r>
+        <w:rPr>
+          <w:rFonts w:ascii="Times New Roman" w:eastAsia="Times New Roman" w:hAnsi="Times New Roman" w:cs="Times New Roman"/>
+          <w:color w:val="37393B" w:themeColor="text1" w:themeTint="D9"/>
+          <w:sz w:val="26"/>
+          <w:szCs w:val="26"/>
+        </w:rPr>
+        <w:t>Se modifica correctamente la recompensa propuesta por el realizador de favor</w:t>
+      </w:r>
+    </w:p>
+    <w:p>
+      <w:pPr>
+        <w:spacing w:line="360" w:lineRule="auto"/>
+        <w:ind w:left="-15" w:right="894" w:firstLine="708"/>
+        <w:rPr>
+          <w:rFonts w:ascii="Times New Roman" w:hAnsi="Times New Roman" w:cs="Times New Roman"/>
+          <w:color w:val="37393B" w:themeColor="text1" w:themeTint="D9"/>
+        </w:rPr>
+      </w:pPr>
+      <w:r>
+        <w:rPr>
+          <w:rFonts w:ascii="Times New Roman" w:hAnsi="Times New Roman" w:cs="Times New Roman"/>
+          <w:b/>
+          <w:color w:val="A4063E" w:themeColor="accent6"/>
+          <w:sz w:val="30"/>
+          <w:szCs w:val="30"/>
+          <w:u w:val="single"/>
+        </w:rPr>
+        <w:t>Fallo:</w:t>
+      </w:r>
+      <w:r>
+        <w:rPr>
+          <w:rFonts w:ascii="Times New Roman" w:hAnsi="Times New Roman" w:cs="Times New Roman"/>
+          <w:color w:val="37393B" w:themeColor="text1" w:themeTint="D9"/>
+        </w:rPr>
+        <w:t xml:space="preserve"> </w:t>
+      </w:r>
+      <w:r>
+        <w:rPr>
+          <w:rFonts w:ascii="Times New Roman" w:eastAsia="Times New Roman" w:hAnsi="Times New Roman" w:cs="Times New Roman"/>
+          <w:color w:val="37393B" w:themeColor="text1" w:themeTint="D9"/>
+          <w:sz w:val="26"/>
+          <w:szCs w:val="26"/>
+        </w:rPr>
+        <w:t>Mensaje de error: no se ha podido modificar la recompensa</w:t>
+      </w:r>
+    </w:p>
+    <w:p>
+      <w:pPr>
+        <w:pStyle w:val="Ttulo1"/>
+        <w:ind w:left="-5"/>
+        <w:rPr>
+          <w:rFonts w:ascii="Times New Roman" w:hAnsi="Times New Roman"/>
+          <w:b w:val="0"/>
+          <w:color w:val="37393B" w:themeColor="text1" w:themeTint="D9"/>
+          <w:sz w:val="40"/>
+          <w:szCs w:val="26"/>
+        </w:rPr>
+      </w:pPr>
+      <w:r>
+        <w:rPr>
+          <w:rFonts w:ascii="Times New Roman" w:hAnsi="Times New Roman"/>
+          <w:color w:val="A4063E" w:themeColor="accent6"/>
+          <w:sz w:val="40"/>
+          <w:u w:val="single"/>
+        </w:rPr>
+        <w:t>Flujo principal</w:t>
+      </w:r>
+      <w:r>
+        <w:rPr>
+          <w:rFonts w:ascii="Times New Roman" w:hAnsi="Times New Roman"/>
+          <w:b w:val="0"/>
+          <w:color w:val="A4063E" w:themeColor="accent6"/>
+          <w:sz w:val="40"/>
+          <w:szCs w:val="26"/>
+        </w:rPr>
+        <w:t>:</w:t>
+      </w:r>
+    </w:p>
+    <w:p>
+      <w:pPr>
+        <w:pStyle w:val="Ttulo1"/>
+        <w:ind w:left="-5"/>
+        <w:rPr>
+          <w:rFonts w:ascii="Times New Roman" w:hAnsi="Times New Roman"/>
+          <w:b w:val="0"/>
+          <w:color w:val="37393B" w:themeColor="text1" w:themeTint="D9"/>
+          <w:sz w:val="26"/>
+          <w:szCs w:val="26"/>
+        </w:rPr>
+      </w:pPr>
+      <w:r>
+        <w:rPr>
+          <w:rFonts w:ascii="Times New Roman" w:hAnsi="Times New Roman"/>
+          <w:b w:val="0"/>
+          <w:color w:val="37393B" w:themeColor="text1" w:themeTint="D9"/>
+          <w:sz w:val="26"/>
+          <w:szCs w:val="26"/>
+        </w:rPr>
+        <w:t xml:space="preserve"> </w:t>
+      </w:r>
+    </w:p>
+    <w:p>
+      <w:pPr>
+        <w:pStyle w:val="Prrafodelista"/>
+        <w:numPr>
+          <w:ilvl w:val="0"/>
+          <w:numId w:val="6"/>
+        </w:numPr>
+        <w:spacing w:after="0" w:line="276" w:lineRule="auto"/>
+        <w:rPr>
+          <w:color w:val="37393B" w:themeColor="text1" w:themeTint="D9"/>
+          <w:sz w:val="26"/>
+          <w:szCs w:val="26"/>
+          <w:lang w:eastAsia="en-US"/>
+        </w:rPr>
+      </w:pPr>
+      <w:r>
+        <w:rPr>
+          <w:color w:val="37393B" w:themeColor="text1" w:themeTint="D9"/>
+          <w:sz w:val="26"/>
+          <w:szCs w:val="26"/>
+          <w:lang w:eastAsia="en-US"/>
+        </w:rPr>
+        <w:t xml:space="preserve">El </w:t>
+      </w:r>
+      <w:r>
+        <w:rPr>
+          <w:color w:val="A4063E" w:themeColor="accent6"/>
+          <w:sz w:val="26"/>
+          <w:szCs w:val="26"/>
+          <w:u w:val="single"/>
+          <w:lang w:eastAsia="en-US"/>
+        </w:rPr>
+        <w:t>realizador de favor</w:t>
+      </w:r>
+      <w:r>
+        <w:rPr>
+          <w:color w:val="A4063E" w:themeColor="accent6"/>
+          <w:sz w:val="26"/>
+          <w:szCs w:val="26"/>
+          <w:lang w:eastAsia="en-US"/>
+        </w:rPr>
+        <w:t xml:space="preserve"> </w:t>
+      </w:r>
+      <w:r>
+        <w:rPr>
+          <w:color w:val="37393B" w:themeColor="text1" w:themeTint="D9"/>
+          <w:sz w:val="26"/>
+          <w:szCs w:val="26"/>
+          <w:lang w:eastAsia="en-US"/>
+        </w:rPr>
+        <w:t>selecciona un favor entre la lista de favores</w:t>
+      </w:r>
+    </w:p>
+    <w:p>
+      <w:pPr>
+        <w:pStyle w:val="Prrafodelista"/>
+        <w:numPr>
+          <w:ilvl w:val="0"/>
+          <w:numId w:val="6"/>
+        </w:numPr>
+        <w:spacing w:after="0" w:line="276" w:lineRule="auto"/>
+        <w:rPr>
+          <w:color w:val="37393B" w:themeColor="text1" w:themeTint="D9"/>
+          <w:sz w:val="26"/>
+          <w:szCs w:val="26"/>
+          <w:lang w:eastAsia="en-US"/>
+        </w:rPr>
+      </w:pPr>
+      <w:r>
+        <w:rPr>
+          <w:color w:val="37393B" w:themeColor="text1" w:themeTint="D9"/>
+          <w:sz w:val="26"/>
+          <w:szCs w:val="26"/>
+          <w:lang w:eastAsia="en-US"/>
+        </w:rPr>
+        <w:t xml:space="preserve">El </w:t>
+      </w:r>
+      <w:r>
+        <w:rPr>
+          <w:color w:val="A4063E" w:themeColor="accent6"/>
+          <w:sz w:val="26"/>
+          <w:szCs w:val="26"/>
+          <w:u w:val="single"/>
+          <w:lang w:eastAsia="en-US"/>
+        </w:rPr>
+        <w:t>realizador de favor</w:t>
+      </w:r>
+      <w:r>
+        <w:rPr>
+          <w:color w:val="A4063E" w:themeColor="accent6"/>
+          <w:sz w:val="26"/>
+          <w:szCs w:val="26"/>
+          <w:lang w:eastAsia="en-US"/>
+        </w:rPr>
+        <w:t xml:space="preserve"> </w:t>
+      </w:r>
+      <w:r>
+        <w:rPr>
+          <w:color w:val="37393B" w:themeColor="text1" w:themeTint="D9"/>
+          <w:sz w:val="26"/>
+          <w:szCs w:val="26"/>
+          <w:lang w:eastAsia="en-US"/>
+        </w:rPr>
+        <w:t xml:space="preserve">selecciona negociar </w:t>
+      </w:r>
+      <w:proofErr w:type="spellStart"/>
+      <w:r>
+        <w:rPr>
+          <w:color w:val="37393B" w:themeColor="text1" w:themeTint="D9"/>
+          <w:sz w:val="26"/>
+          <w:szCs w:val="26"/>
+          <w:lang w:eastAsia="en-US"/>
+        </w:rPr>
+        <w:t>grollies</w:t>
+      </w:r>
+      <w:proofErr w:type="spellEnd"/>
+    </w:p>
+    <w:p>
+      <w:pPr>
+        <w:pStyle w:val="Prrafodelista"/>
+        <w:numPr>
+          <w:ilvl w:val="0"/>
+          <w:numId w:val="6"/>
+        </w:numPr>
+        <w:spacing w:after="0" w:line="276" w:lineRule="auto"/>
+        <w:rPr>
+          <w:color w:val="37393B" w:themeColor="text1" w:themeTint="D9"/>
+          <w:sz w:val="26"/>
+          <w:szCs w:val="26"/>
+          <w:lang w:eastAsia="en-US"/>
+        </w:rPr>
+      </w:pPr>
+      <w:r>
+        <w:rPr>
+          <w:color w:val="37393B" w:themeColor="text1" w:themeTint="D9"/>
+          <w:sz w:val="26"/>
+          <w:szCs w:val="26"/>
+          <w:lang w:eastAsia="en-US"/>
+        </w:rPr>
+        <w:t xml:space="preserve">El </w:t>
+      </w:r>
+      <w:r>
+        <w:rPr>
+          <w:color w:val="A4063E" w:themeColor="accent6"/>
+          <w:sz w:val="26"/>
+          <w:szCs w:val="26"/>
+          <w:u w:val="single"/>
+          <w:lang w:eastAsia="en-US"/>
+        </w:rPr>
+        <w:t>realizador de favor</w:t>
+      </w:r>
+      <w:r>
+        <w:rPr>
+          <w:color w:val="A4063E" w:themeColor="accent6"/>
+          <w:sz w:val="26"/>
+          <w:szCs w:val="26"/>
+          <w:lang w:eastAsia="en-US"/>
+        </w:rPr>
+        <w:t xml:space="preserve"> </w:t>
+      </w:r>
+      <w:r>
+        <w:rPr>
+          <w:color w:val="37393B" w:themeColor="text1" w:themeTint="D9"/>
+          <w:sz w:val="26"/>
+          <w:szCs w:val="26"/>
+          <w:lang w:eastAsia="en-US"/>
+        </w:rPr>
+        <w:t>propone nueva recompensa</w:t>
+      </w:r>
+    </w:p>
+    <w:p>
+      <w:pPr>
+        <w:pStyle w:val="Prrafodelista"/>
+        <w:numPr>
+          <w:ilvl w:val="0"/>
+          <w:numId w:val="6"/>
+        </w:numPr>
+        <w:spacing w:after="0" w:line="276" w:lineRule="auto"/>
+        <w:rPr>
+          <w:color w:val="37393B" w:themeColor="text1" w:themeTint="D9"/>
+          <w:sz w:val="26"/>
+          <w:szCs w:val="26"/>
+          <w:lang w:eastAsia="en-US"/>
+        </w:rPr>
+      </w:pPr>
+      <w:r>
+        <w:rPr>
+          <w:color w:val="37393B" w:themeColor="text1" w:themeTint="D9"/>
+          <w:sz w:val="26"/>
+          <w:szCs w:val="26"/>
+          <w:lang w:eastAsia="en-US"/>
+        </w:rPr>
+        <w:t xml:space="preserve">El </w:t>
+      </w:r>
+      <w:r>
+        <w:rPr>
+          <w:color w:val="A4063E" w:themeColor="accent6"/>
+          <w:sz w:val="26"/>
+          <w:szCs w:val="26"/>
+          <w:u w:val="single"/>
+          <w:lang w:eastAsia="en-US"/>
+        </w:rPr>
+        <w:t>pedidor de favor</w:t>
+      </w:r>
+      <w:r>
+        <w:rPr>
+          <w:color w:val="A4063E" w:themeColor="accent6"/>
+          <w:sz w:val="26"/>
+          <w:szCs w:val="26"/>
+          <w:lang w:eastAsia="en-US"/>
+        </w:rPr>
+        <w:t xml:space="preserve"> </w:t>
+      </w:r>
+      <w:r>
+        <w:rPr>
+          <w:color w:val="37393B" w:themeColor="text1" w:themeTint="D9"/>
+          <w:sz w:val="26"/>
+          <w:szCs w:val="26"/>
+          <w:lang w:eastAsia="en-US"/>
+        </w:rPr>
+        <w:t>acepta la nueva recompensa</w:t>
+      </w:r>
+    </w:p>
+    <w:p>
+      <w:pPr>
+        <w:pStyle w:val="Prrafodelista"/>
+        <w:numPr>
+          <w:ilvl w:val="0"/>
+          <w:numId w:val="6"/>
+        </w:numPr>
+        <w:spacing w:after="0" w:line="276" w:lineRule="auto"/>
+        <w:rPr>
+          <w:color w:val="37393B" w:themeColor="text1" w:themeTint="D9"/>
+          <w:sz w:val="26"/>
+          <w:szCs w:val="26"/>
+          <w:lang w:eastAsia="en-US"/>
+        </w:rPr>
+      </w:pPr>
+      <w:r>
+        <w:rPr>
+          <w:color w:val="37393B" w:themeColor="text1" w:themeTint="D9"/>
+          <w:sz w:val="26"/>
+          <w:szCs w:val="26"/>
+          <w:lang w:eastAsia="en-US"/>
+        </w:rPr>
+        <w:t xml:space="preserve">El </w:t>
+      </w:r>
+      <w:r>
+        <w:rPr>
+          <w:color w:val="A4063E" w:themeColor="accent6"/>
+          <w:sz w:val="26"/>
+          <w:szCs w:val="26"/>
+          <w:u w:val="single"/>
+          <w:lang w:eastAsia="en-US"/>
+        </w:rPr>
+        <w:t>sistema</w:t>
+      </w:r>
+      <w:r>
+        <w:rPr>
+          <w:color w:val="A4063E" w:themeColor="accent6"/>
+          <w:sz w:val="26"/>
+          <w:szCs w:val="26"/>
+          <w:lang w:eastAsia="en-US"/>
+        </w:rPr>
+        <w:t xml:space="preserve"> </w:t>
+      </w:r>
+      <w:r>
+        <w:rPr>
+          <w:color w:val="37393B" w:themeColor="text1" w:themeTint="D9"/>
+          <w:sz w:val="26"/>
+          <w:szCs w:val="26"/>
+          <w:lang w:eastAsia="en-US"/>
+        </w:rPr>
+        <w:t xml:space="preserve">accede a la </w:t>
+      </w:r>
+      <w:r>
+        <w:rPr>
+          <w:color w:val="A4063E" w:themeColor="accent6"/>
+          <w:sz w:val="26"/>
+          <w:szCs w:val="26"/>
+          <w:u w:val="single"/>
+          <w:lang w:eastAsia="en-US"/>
+        </w:rPr>
+        <w:t>base de datos</w:t>
+      </w:r>
+      <w:r>
+        <w:rPr>
+          <w:color w:val="A4063E" w:themeColor="accent6"/>
+          <w:sz w:val="26"/>
+          <w:szCs w:val="26"/>
+          <w:lang w:eastAsia="en-US"/>
+        </w:rPr>
+        <w:t xml:space="preserve"> </w:t>
+      </w:r>
+      <w:r>
+        <w:rPr>
+          <w:color w:val="37393B" w:themeColor="text1" w:themeTint="D9"/>
+          <w:sz w:val="26"/>
+          <w:szCs w:val="26"/>
+          <w:lang w:eastAsia="en-US"/>
+        </w:rPr>
+        <w:t xml:space="preserve">y </w:t>
+      </w:r>
+      <w:r>
+        <w:rPr>
+          <w:color w:val="37393B" w:themeColor="text1" w:themeTint="D9"/>
+          <w:sz w:val="26"/>
+          <w:szCs w:val="26"/>
+          <w:lang w:eastAsia="en-US"/>
+        </w:rPr>
+        <w:t>cambia la recompensa que había.</w:t>
+      </w:r>
+    </w:p>
+    <w:p>
+      <w:pPr>
+        <w:pStyle w:val="Prrafodelista"/>
+        <w:numPr>
+          <w:ilvl w:val="0"/>
+          <w:numId w:val="6"/>
+        </w:numPr>
+        <w:spacing w:after="0" w:line="276" w:lineRule="auto"/>
+        <w:rPr>
+          <w:color w:val="37393B" w:themeColor="text1" w:themeTint="D9"/>
+          <w:sz w:val="26"/>
+          <w:szCs w:val="26"/>
+          <w:lang w:eastAsia="en-US"/>
+        </w:rPr>
+      </w:pPr>
+      <w:r>
+        <w:rPr>
+          <w:color w:val="37393B" w:themeColor="text1" w:themeTint="D9"/>
+          <w:sz w:val="26"/>
+          <w:szCs w:val="26"/>
+          <w:lang w:eastAsia="en-US"/>
+        </w:rPr>
+        <w:t xml:space="preserve">El </w:t>
+      </w:r>
+      <w:r>
+        <w:rPr>
+          <w:color w:val="A4063E" w:themeColor="accent6"/>
+          <w:sz w:val="26"/>
+          <w:szCs w:val="26"/>
+          <w:u w:val="single"/>
+          <w:lang w:eastAsia="en-US"/>
+        </w:rPr>
+        <w:t>sistema</w:t>
+      </w:r>
+      <w:r>
+        <w:rPr>
+          <w:color w:val="A4063E" w:themeColor="accent6"/>
+          <w:sz w:val="26"/>
+          <w:szCs w:val="26"/>
+          <w:lang w:eastAsia="en-US"/>
+        </w:rPr>
+        <w:t xml:space="preserve"> </w:t>
+      </w:r>
+      <w:r>
+        <w:rPr>
+          <w:color w:val="37393B" w:themeColor="text1" w:themeTint="D9"/>
+          <w:sz w:val="26"/>
+          <w:szCs w:val="26"/>
+          <w:lang w:eastAsia="en-US"/>
+        </w:rPr>
+        <w:t>notifica el correcto cambio de la recompensa</w:t>
+      </w:r>
+    </w:p>
+    <w:p>
+      <w:pPr>
+        <w:pStyle w:val="Prrafodelista"/>
+        <w:spacing w:after="0" w:line="276" w:lineRule="auto"/>
+        <w:ind w:firstLine="0"/>
+        <w:rPr>
+          <w:color w:val="37393B" w:themeColor="text1" w:themeTint="D9"/>
+          <w:sz w:val="26"/>
+          <w:szCs w:val="26"/>
+          <w:lang w:eastAsia="en-US"/>
+        </w:rPr>
+      </w:pPr>
+    </w:p>
+    <w:p>
+      <w:pPr>
+        <w:pStyle w:val="Ttulo1"/>
+        <w:ind w:left="-5"/>
+        <w:rPr>
+          <w:rFonts w:ascii="Times New Roman" w:hAnsi="Times New Roman"/>
+          <w:color w:val="A4063E" w:themeColor="accent6"/>
+          <w:sz w:val="40"/>
+          <w:u w:val="single"/>
+        </w:rPr>
+      </w:pPr>
+      <w:r>
+        <w:rPr>
+          <w:rFonts w:ascii="Times New Roman" w:hAnsi="Times New Roman"/>
+          <w:color w:val="A4063E" w:themeColor="accent6"/>
+          <w:sz w:val="40"/>
+          <w:u w:val="single"/>
+        </w:rPr>
+        <w:t xml:space="preserve">Flujos secundarios: </w:t>
+      </w:r>
+    </w:p>
+    <w:p>
+      <w:pPr>
+        <w:pStyle w:val="Ttulo1"/>
+        <w:ind w:left="-5"/>
+        <w:rPr>
+          <w:rFonts w:ascii="Times New Roman" w:hAnsi="Times New Roman"/>
+          <w:color w:val="A4063E" w:themeColor="accent6"/>
+          <w:sz w:val="18"/>
+          <w:u w:val="single"/>
+        </w:rPr>
+      </w:pPr>
+    </w:p>
+    <w:p>
+      <w:pPr>
+        <w:ind w:left="718"/>
+        <w:rPr>
+          <w:rFonts w:ascii="Times New Roman" w:eastAsia="Times New Roman" w:hAnsi="Times New Roman" w:cs="Times New Roman"/>
+          <w:color w:val="37393B" w:themeColor="text1" w:themeTint="D9"/>
+          <w:sz w:val="26"/>
+          <w:szCs w:val="26"/>
+        </w:rPr>
+      </w:pPr>
+      <w:r>
+        <w:rPr>
+          <w:rFonts w:ascii="Times New Roman" w:eastAsia="Times New Roman" w:hAnsi="Times New Roman" w:cs="Times New Roman"/>
+          <w:color w:val="37393B" w:themeColor="text1" w:themeTint="D9"/>
+          <w:sz w:val="26"/>
+          <w:szCs w:val="26"/>
+        </w:rPr>
+        <w:t>4</w:t>
+      </w:r>
+      <w:r>
+        <w:rPr>
+          <w:rFonts w:ascii="Times New Roman" w:eastAsia="Times New Roman" w:hAnsi="Times New Roman" w:cs="Times New Roman"/>
+          <w:color w:val="37393B" w:themeColor="text1" w:themeTint="D9"/>
+          <w:sz w:val="26"/>
+          <w:szCs w:val="26"/>
+        </w:rPr>
+        <w:t xml:space="preserve">.1 Si </w:t>
+      </w:r>
+      <w:r>
+        <w:rPr>
+          <w:rFonts w:ascii="Times New Roman" w:eastAsia="Times New Roman" w:hAnsi="Times New Roman" w:cs="Times New Roman"/>
+          <w:color w:val="37393B" w:themeColor="text1" w:themeTint="D9"/>
+          <w:sz w:val="26"/>
+          <w:szCs w:val="26"/>
+        </w:rPr>
+        <w:t xml:space="preserve">el </w:t>
+      </w:r>
+      <w:r>
+        <w:rPr>
+          <w:rFonts w:ascii="Times New Roman" w:eastAsia="Times New Roman" w:hAnsi="Times New Roman" w:cs="Times New Roman"/>
+          <w:color w:val="A4063E" w:themeColor="accent6"/>
+          <w:sz w:val="26"/>
+          <w:szCs w:val="26"/>
+          <w:u w:val="single"/>
+        </w:rPr>
+        <w:t>pedidor de favor</w:t>
+      </w:r>
+      <w:r>
+        <w:rPr>
+          <w:rFonts w:ascii="Times New Roman" w:eastAsia="Times New Roman" w:hAnsi="Times New Roman" w:cs="Times New Roman"/>
+          <w:color w:val="A4063E" w:themeColor="accent6"/>
+          <w:sz w:val="26"/>
+          <w:szCs w:val="26"/>
+        </w:rPr>
+        <w:t xml:space="preserve"> </w:t>
+      </w:r>
+      <w:r>
+        <w:rPr>
+          <w:rFonts w:ascii="Times New Roman" w:eastAsia="Times New Roman" w:hAnsi="Times New Roman" w:cs="Times New Roman"/>
+          <w:color w:val="37393B" w:themeColor="text1" w:themeTint="D9"/>
+          <w:sz w:val="26"/>
+          <w:szCs w:val="26"/>
+        </w:rPr>
+        <w:t xml:space="preserve">no acepta la nueva recompensa el sistema lo notificará y no se modificará la </w:t>
+      </w:r>
+      <w:r>
+        <w:rPr>
+          <w:rFonts w:ascii="Times New Roman" w:eastAsia="Times New Roman" w:hAnsi="Times New Roman" w:cs="Times New Roman"/>
+          <w:color w:val="A4063E" w:themeColor="accent6"/>
+          <w:sz w:val="26"/>
+          <w:szCs w:val="26"/>
+          <w:u w:val="single"/>
+        </w:rPr>
+        <w:t>base de datos.</w:t>
+      </w:r>
+    </w:p>
+    <w:p>
+      <w:pPr>
+        <w:ind w:left="718"/>
+        <w:rPr>
+          <w:rFonts w:ascii="Times New Roman" w:eastAsia="Times New Roman" w:hAnsi="Times New Roman" w:cs="Times New Roman"/>
+          <w:color w:val="37393B" w:themeColor="text1" w:themeTint="D9"/>
+          <w:sz w:val="26"/>
+          <w:szCs w:val="26"/>
+        </w:rPr>
+      </w:pPr>
+    </w:p>
+    <w:p>
+      <w:pPr>
+        <w:ind w:left="708"/>
+        <w:rPr>
+          <w:rFonts w:ascii="Times New Roman" w:eastAsia="Times New Roman" w:hAnsi="Times New Roman" w:cs="Times New Roman"/>
+          <w:color w:val="37393B" w:themeColor="text1" w:themeTint="D9"/>
+          <w:sz w:val="26"/>
+          <w:szCs w:val="26"/>
+        </w:rPr>
+      </w:pPr>
+      <w:r>
+        <w:rPr>
+          <w:rFonts w:ascii="Times New Roman" w:eastAsia="Times New Roman" w:hAnsi="Times New Roman" w:cs="Times New Roman"/>
+          <w:color w:val="37393B" w:themeColor="text1" w:themeTint="D9"/>
+          <w:sz w:val="26"/>
+          <w:szCs w:val="26"/>
+        </w:rPr>
+        <w:t xml:space="preserve">2.2 Si no es posible la comunicación entre el </w:t>
+      </w:r>
+      <w:r>
+        <w:rPr>
+          <w:rFonts w:ascii="Times New Roman" w:eastAsia="Times New Roman" w:hAnsi="Times New Roman" w:cs="Times New Roman"/>
+          <w:color w:val="A4063E" w:themeColor="accent6"/>
+          <w:sz w:val="26"/>
+          <w:szCs w:val="26"/>
+          <w:u w:val="single"/>
+        </w:rPr>
+        <w:t>sistema</w:t>
+      </w:r>
+      <w:r>
+        <w:rPr>
+          <w:rFonts w:ascii="Times New Roman" w:eastAsia="Times New Roman" w:hAnsi="Times New Roman" w:cs="Times New Roman"/>
+          <w:color w:val="A4063E" w:themeColor="accent6"/>
+          <w:sz w:val="26"/>
+          <w:szCs w:val="26"/>
+        </w:rPr>
+        <w:t xml:space="preserve"> </w:t>
+      </w:r>
+      <w:r>
+        <w:rPr>
+          <w:rFonts w:ascii="Times New Roman" w:eastAsia="Times New Roman" w:hAnsi="Times New Roman" w:cs="Times New Roman"/>
+          <w:color w:val="37393B" w:themeColor="text1" w:themeTint="D9"/>
+          <w:sz w:val="26"/>
+          <w:szCs w:val="26"/>
+        </w:rPr>
+        <w:t xml:space="preserve">y la </w:t>
+      </w:r>
+      <w:r>
+        <w:rPr>
+          <w:rFonts w:ascii="Times New Roman" w:eastAsia="Times New Roman" w:hAnsi="Times New Roman" w:cs="Times New Roman"/>
+          <w:color w:val="A4063E" w:themeColor="accent6"/>
+          <w:sz w:val="26"/>
+          <w:szCs w:val="26"/>
+          <w:u w:val="single"/>
+        </w:rPr>
+        <w:t>base de datos</w:t>
+      </w:r>
+      <w:r>
+        <w:rPr>
+          <w:rFonts w:ascii="Times New Roman" w:eastAsia="Times New Roman" w:hAnsi="Times New Roman" w:cs="Times New Roman"/>
+          <w:color w:val="A4063E" w:themeColor="accent6"/>
+          <w:sz w:val="26"/>
+          <w:szCs w:val="26"/>
+        </w:rPr>
+        <w:t xml:space="preserve"> </w:t>
+      </w:r>
+      <w:r>
+        <w:rPr>
+          <w:rFonts w:ascii="Times New Roman" w:eastAsia="Times New Roman" w:hAnsi="Times New Roman" w:cs="Times New Roman"/>
+          <w:color w:val="37393B" w:themeColor="text1" w:themeTint="D9"/>
+          <w:sz w:val="26"/>
+          <w:szCs w:val="26"/>
+        </w:rPr>
+        <w:t>se notificará y se volverá a la pantalla de búsqueda de favores</w:t>
+      </w:r>
     </w:p>
     <w:p/>
     <w:sectPr>
@@ -5005,7 +6240,7 @@
                                     <w:b/>
                                     <w:noProof/>
                                   </w:rPr>
-                                  <w:t>6</w:t>
+                                  <w:t>4</w:t>
                                 </w:r>
                                 <w:r>
                                   <w:rPr>
@@ -5063,7 +6298,7 @@
                               <w:b/>
                               <w:noProof/>
                             </w:rPr>
-                            <w:t>6</w:t>
+                            <w:t>4</w:t>
                           </w:r>
                           <w:r>
                             <w:rPr>
@@ -5438,6 +6673,92 @@
     </w:lvl>
   </w:abstractNum>
   <w:abstractNum w:abstractNumId="2" w15:restartNumberingAfterBreak="0">
+    <w:nsid w:val="20D5458F"/>
+    <w:multiLevelType w:val="hybridMultilevel"/>
+    <w:tmpl w:val="7A34C39E"/>
+    <w:lvl w:ilvl="0" w:tplc="0C0A000F">
+      <w:start w:val="1"/>
+      <w:numFmt w:val="decimal"/>
+      <w:lvlText w:val="%1."/>
+      <w:lvlJc w:val="left"/>
+      <w:pPr>
+        <w:ind w:left="720" w:hanging="360"/>
+      </w:pPr>
+    </w:lvl>
+    <w:lvl w:ilvl="1" w:tplc="0C0A0019">
+      <w:start w:val="1"/>
+      <w:numFmt w:val="lowerLetter"/>
+      <w:lvlText w:val="%2."/>
+      <w:lvlJc w:val="left"/>
+      <w:pPr>
+        <w:ind w:left="1440" w:hanging="360"/>
+      </w:pPr>
+    </w:lvl>
+    <w:lvl w:ilvl="2" w:tplc="0C0A001B">
+      <w:start w:val="1"/>
+      <w:numFmt w:val="lowerRoman"/>
+      <w:lvlText w:val="%3."/>
+      <w:lvlJc w:val="right"/>
+      <w:pPr>
+        <w:ind w:left="2160" w:hanging="180"/>
+      </w:pPr>
+    </w:lvl>
+    <w:lvl w:ilvl="3" w:tplc="0C0A000F">
+      <w:start w:val="1"/>
+      <w:numFmt w:val="decimal"/>
+      <w:lvlText w:val="%4."/>
+      <w:lvlJc w:val="left"/>
+      <w:pPr>
+        <w:ind w:left="2880" w:hanging="360"/>
+      </w:pPr>
+    </w:lvl>
+    <w:lvl w:ilvl="4" w:tplc="0C0A0019">
+      <w:start w:val="1"/>
+      <w:numFmt w:val="lowerLetter"/>
+      <w:lvlText w:val="%5."/>
+      <w:lvlJc w:val="left"/>
+      <w:pPr>
+        <w:ind w:left="3600" w:hanging="360"/>
+      </w:pPr>
+    </w:lvl>
+    <w:lvl w:ilvl="5" w:tplc="0C0A001B">
+      <w:start w:val="1"/>
+      <w:numFmt w:val="lowerRoman"/>
+      <w:lvlText w:val="%6."/>
+      <w:lvlJc w:val="right"/>
+      <w:pPr>
+        <w:ind w:left="4320" w:hanging="180"/>
+      </w:pPr>
+    </w:lvl>
+    <w:lvl w:ilvl="6" w:tplc="0C0A000F">
+      <w:start w:val="1"/>
+      <w:numFmt w:val="decimal"/>
+      <w:lvlText w:val="%7."/>
+      <w:lvlJc w:val="left"/>
+      <w:pPr>
+        <w:ind w:left="5040" w:hanging="360"/>
+      </w:pPr>
+    </w:lvl>
+    <w:lvl w:ilvl="7" w:tplc="0C0A0019">
+      <w:start w:val="1"/>
+      <w:numFmt w:val="lowerLetter"/>
+      <w:lvlText w:val="%8."/>
+      <w:lvlJc w:val="left"/>
+      <w:pPr>
+        <w:ind w:left="5760" w:hanging="360"/>
+      </w:pPr>
+    </w:lvl>
+    <w:lvl w:ilvl="8" w:tplc="0C0A001B">
+      <w:start w:val="1"/>
+      <w:numFmt w:val="lowerRoman"/>
+      <w:lvlText w:val="%9."/>
+      <w:lvlJc w:val="right"/>
+      <w:pPr>
+        <w:ind w:left="6480" w:hanging="180"/>
+      </w:pPr>
+    </w:lvl>
+  </w:abstractNum>
+  <w:abstractNum w:abstractNumId="3" w15:restartNumberingAfterBreak="0">
     <w:nsid w:val="39095A6E"/>
     <w:multiLevelType w:val="hybridMultilevel"/>
     <w:tmpl w:val="7A34C39E"/>
@@ -5523,7 +6844,7 @@
       </w:pPr>
     </w:lvl>
   </w:abstractNum>
-  <w:abstractNum w:abstractNumId="3" w15:restartNumberingAfterBreak="0">
+  <w:abstractNum w:abstractNumId="4" w15:restartNumberingAfterBreak="0">
     <w:nsid w:val="46AF58DC"/>
     <w:multiLevelType w:val="hybridMultilevel"/>
     <w:tmpl w:val="7A34C39E"/>
@@ -5610,7 +6931,7 @@
     </w:lvl>
   </w:abstractNum>
   <w:num w:numId="1">
-    <w:abstractNumId w:val="3"/>
+    <w:abstractNumId w:val="4"/>
     <w:lvlOverride w:ilvl="0">
       <w:startOverride w:val="1"/>
     </w:lvlOverride>
@@ -5640,16 +6961,19 @@
     </w:lvlOverride>
   </w:num>
   <w:num w:numId="2">
-    <w:abstractNumId w:val="3"/>
+    <w:abstractNumId w:val="4"/>
   </w:num>
   <w:num w:numId="3">
-    <w:abstractNumId w:val="2"/>
+    <w:abstractNumId w:val="3"/>
   </w:num>
   <w:num w:numId="4">
     <w:abstractNumId w:val="0"/>
   </w:num>
   <w:num w:numId="5">
     <w:abstractNumId w:val="1"/>
+  </w:num>
+  <w:num w:numId="6">
+    <w:abstractNumId w:val="2"/>
   </w:num>
 </w:numbering>
 </file>

</xml_diff>